<commit_message>
add fetch one order
</commit_message>
<xml_diff>
--- a/Doc/doc/测试总结报告.docx
+++ b/Doc/doc/测试总结报告.docx
@@ -127,173 +127,6 @@
       </w:pPr>
     </w:p>
     <w:p/>
-    <w:p>
-      <w:pPr>
-        <w:pStyle w:val="46"/>
-      </w:pPr>
-      <w:r>
-        <w:t>[</w:t>
-      </w:r>
-      <w:r>
-        <w:rPr>
-          <w:rFonts w:hint="eastAsia"/>
-        </w:rPr>
-        <w:t>注：其中包括用方括号括起来并以蓝色斜体（样式</w:t>
-      </w:r>
-      <w:r>
-        <w:t>=InfoBlue</w:t>
-      </w:r>
-      <w:r>
-        <w:rPr>
-          <w:rFonts w:hint="eastAsia"/>
-        </w:rPr>
-        <w:t>）显示的文本，它们用于向作者提供指导，在发布此文档之前应该将其删除。按此样式输入的段落将被自动设置为普通样式（样式</w:t>
-      </w:r>
-      <w:r>
-        <w:t>=Body Text</w:t>
-      </w:r>
-      <w:r>
-        <w:rPr>
-          <w:rFonts w:hint="eastAsia"/>
-        </w:rPr>
-        <w:t>）。</w:t>
-      </w:r>
-      <w:r>
-        <w:rPr>
-          <w:rFonts w:ascii="Arial" w:hAnsi="Arial"/>
-        </w:rPr>
-        <w:t>]</w:t>
-      </w:r>
-    </w:p>
-    <w:p>
-      <w:pPr>
-        <w:pStyle w:val="46"/>
-      </w:pPr>
-      <w:r>
-        <w:t>[</w:t>
-      </w:r>
-      <w:r>
-        <w:rPr>
-          <w:rFonts w:hint="eastAsia"/>
-        </w:rPr>
-        <w:t>要定制</w:t>
-      </w:r>
-      <w:r>
-        <w:t xml:space="preserve"> Microsoft Word </w:t>
-      </w:r>
-      <w:r>
-        <w:rPr>
-          <w:rFonts w:hint="eastAsia"/>
-        </w:rPr>
-        <w:t>中的自动字段（选中时显示灰色背景），请选择</w:t>
-      </w:r>
-      <w:r>
-        <w:t xml:space="preserve"> File &gt;Properties</w:t>
-      </w:r>
-      <w:r>
-        <w:rPr>
-          <w:rFonts w:hint="eastAsia"/>
-        </w:rPr>
-        <w:t>，然后将</w:t>
-      </w:r>
-      <w:r>
-        <w:t xml:space="preserve"> Title</w:t>
-      </w:r>
-      <w:r>
-        <w:rPr>
-          <w:rFonts w:hint="eastAsia"/>
-        </w:rPr>
-        <w:t>、</w:t>
-      </w:r>
-      <w:r>
-        <w:t xml:space="preserve">Subject </w:t>
-      </w:r>
-      <w:r>
-        <w:rPr>
-          <w:rFonts w:hint="eastAsia"/>
-        </w:rPr>
-        <w:t>和</w:t>
-      </w:r>
-      <w:r>
-        <w:t xml:space="preserve"> Company </w:t>
-      </w:r>
-      <w:r>
-        <w:rPr>
-          <w:rFonts w:hint="eastAsia"/>
-        </w:rPr>
-        <w:t>等字段替换为此文档的相应信息。关闭该对话框后，通过选择</w:t>
-      </w:r>
-      <w:r>
-        <w:t xml:space="preserve"> Edit&gt; Select All</w:t>
-      </w:r>
-      <w:r>
-        <w:rPr>
-          <w:rFonts w:hint="eastAsia"/>
-        </w:rPr>
-        <w:t>（或</w:t>
-      </w:r>
-      <w:r>
-        <w:t xml:space="preserve"> Ctrl-A</w:t>
-      </w:r>
-      <w:r>
-        <w:rPr>
-          <w:rFonts w:hint="eastAsia"/>
-        </w:rPr>
-        <w:t>）并按</w:t>
-      </w:r>
-      <w:r>
-        <w:t xml:space="preserve"> F9</w:t>
-      </w:r>
-      <w:r>
-        <w:rPr>
-          <w:rFonts w:hint="eastAsia"/>
-        </w:rPr>
-        <w:t>，或只是在字段上单击并按</w:t>
-      </w:r>
-      <w:r>
-        <w:t xml:space="preserve"> F9</w:t>
-      </w:r>
-      <w:r>
-        <w:rPr>
-          <w:rFonts w:hint="eastAsia"/>
-        </w:rPr>
-        <w:t>，可以在整个文档中更新自动字段。对于页眉和页脚，这一操作必须单独进行。按</w:t>
-      </w:r>
-      <w:r>
-        <w:t xml:space="preserve"> Alt-F9</w:t>
-      </w:r>
-      <w:r>
-        <w:rPr>
-          <w:rFonts w:hint="eastAsia"/>
-        </w:rPr>
-        <w:t>，将在显示字段名称和字段内容之间切换。有关字段处理的详细信息，请参见</w:t>
-      </w:r>
-      <w:r>
-        <w:rPr>
-          <w:rFonts w:ascii="Arial" w:hAnsi="Arial"/>
-        </w:rPr>
-        <w:t xml:space="preserve"> Word </w:t>
-      </w:r>
-      <w:r>
-        <w:rPr>
-          <w:rFonts w:hint="eastAsia"/>
-        </w:rPr>
-        <w:t>帮助。</w:t>
-      </w:r>
-      <w:r>
-        <w:t xml:space="preserve">] </w:t>
-      </w:r>
-    </w:p>
-    <w:p>
-      <w:pPr>
-        <w:sectPr>
-          <w:headerReference r:id="rId3" w:type="default"/>
-          <w:pgSz w:w="12240" w:h="15840"/>
-          <w:pgMar w:top="1440" w:right="1440" w:bottom="1440" w:left="1440" w:header="720" w:footer="720" w:gutter="0"/>
-          <w:cols w:space="720" w:num="1"/>
-        </w:sectPr>
-      </w:pPr>
-    </w:p>
     <w:p>
       <w:pPr>
         <w:pStyle w:val="28"/>
@@ -803,7 +636,6 @@
           <w:kern w:val="2"/>
           <w:sz w:val="21"/>
           <w:szCs w:val="24"/>
-          <w:lang/>
         </w:rPr>
       </w:pPr>
       <w:r>
@@ -825,9 +657,6 @@
         <w:fldChar w:fldCharType="separate"/>
       </w:r>
       <w:r>
-        <w:rPr>
-          <w:lang/>
-        </w:rPr>
         <w:t>1.</w:t>
       </w:r>
       <w:r>
@@ -837,51 +666,31 @@
           <w:kern w:val="2"/>
           <w:sz w:val="21"/>
           <w:szCs w:val="24"/>
-          <w:lang/>
         </w:rPr>
         <w:tab/>
       </w:r>
       <w:r>
         <w:rPr>
           <w:rFonts w:hint="eastAsia"/>
-          <w:lang/>
         </w:rPr>
         <w:t>简介</w:t>
       </w:r>
       <w:r>
-        <w:rPr>
-          <w:lang/>
-        </w:rPr>
         <w:tab/>
       </w:r>
       <w:r>
-        <w:rPr>
-          <w:lang/>
-        </w:rPr>
         <w:fldChar w:fldCharType="begin"/>
       </w:r>
       <w:r>
-        <w:rPr>
-          <w:lang/>
-        </w:rPr>
         <w:instrText xml:space="preserve"> PAGEREF _Toc139033287 \h </w:instrText>
       </w:r>
       <w:r>
-        <w:rPr>
-          <w:lang/>
-        </w:rPr>
         <w:fldChar w:fldCharType="separate"/>
       </w:r>
       <w:r>
-        <w:rPr>
-          <w:lang/>
-        </w:rPr>
         <w:t>4</w:t>
       </w:r>
       <w:r>
-        <w:rPr>
-          <w:lang/>
-        </w:rPr>
         <w:fldChar w:fldCharType="end"/>
       </w:r>
     </w:p>
@@ -897,13 +706,9 @@
           <w:kern w:val="2"/>
           <w:sz w:val="21"/>
           <w:szCs w:val="24"/>
-          <w:lang/>
         </w:rPr>
       </w:pPr>
       <w:r>
-        <w:rPr>
-          <w:lang/>
-        </w:rPr>
         <w:t>2.</w:t>
       </w:r>
       <w:r>
@@ -913,51 +718,31 @@
           <w:kern w:val="2"/>
           <w:sz w:val="21"/>
           <w:szCs w:val="24"/>
-          <w:lang/>
         </w:rPr>
         <w:tab/>
       </w:r>
       <w:r>
         <w:rPr>
           <w:rFonts w:hint="eastAsia"/>
-          <w:lang/>
         </w:rPr>
         <w:t>测试结果摘要</w:t>
       </w:r>
       <w:r>
-        <w:rPr>
-          <w:lang/>
-        </w:rPr>
         <w:tab/>
       </w:r>
       <w:r>
-        <w:rPr>
-          <w:lang/>
-        </w:rPr>
         <w:fldChar w:fldCharType="begin"/>
       </w:r>
       <w:r>
-        <w:rPr>
-          <w:lang/>
-        </w:rPr>
         <w:instrText xml:space="preserve"> PAGEREF _Toc139033288 \h </w:instrText>
       </w:r>
       <w:r>
-        <w:rPr>
-          <w:lang/>
-        </w:rPr>
         <w:fldChar w:fldCharType="separate"/>
       </w:r>
       <w:r>
-        <w:rPr>
-          <w:lang/>
-        </w:rPr>
         <w:t>4</w:t>
       </w:r>
       <w:r>
-        <w:rPr>
-          <w:lang/>
-        </w:rPr>
         <w:fldChar w:fldCharType="end"/>
       </w:r>
     </w:p>
@@ -973,13 +758,9 @@
           <w:kern w:val="2"/>
           <w:sz w:val="21"/>
           <w:szCs w:val="24"/>
-          <w:lang/>
         </w:rPr>
       </w:pPr>
       <w:r>
-        <w:rPr>
-          <w:lang/>
-        </w:rPr>
         <w:t>3.</w:t>
       </w:r>
       <w:r>
@@ -989,51 +770,31 @@
           <w:kern w:val="2"/>
           <w:sz w:val="21"/>
           <w:szCs w:val="24"/>
-          <w:lang/>
         </w:rPr>
         <w:tab/>
       </w:r>
       <w:r>
         <w:rPr>
           <w:rFonts w:hint="eastAsia"/>
-          <w:lang/>
         </w:rPr>
         <w:t>基于需求的测试覆盖</w:t>
       </w:r>
       <w:r>
-        <w:rPr>
-          <w:lang/>
-        </w:rPr>
         <w:tab/>
       </w:r>
       <w:r>
-        <w:rPr>
-          <w:lang/>
-        </w:rPr>
         <w:fldChar w:fldCharType="begin"/>
       </w:r>
       <w:r>
-        <w:rPr>
-          <w:lang/>
-        </w:rPr>
         <w:instrText xml:space="preserve"> PAGEREF _Toc139033289 \h </w:instrText>
       </w:r>
       <w:r>
-        <w:rPr>
-          <w:lang/>
-        </w:rPr>
         <w:fldChar w:fldCharType="separate"/>
       </w:r>
       <w:r>
-        <w:rPr>
-          <w:lang/>
-        </w:rPr>
         <w:t>4</w:t>
       </w:r>
       <w:r>
-        <w:rPr>
-          <w:lang/>
-        </w:rPr>
         <w:fldChar w:fldCharType="end"/>
       </w:r>
     </w:p>
@@ -1049,13 +810,9 @@
           <w:kern w:val="2"/>
           <w:sz w:val="21"/>
           <w:szCs w:val="24"/>
-          <w:lang/>
         </w:rPr>
       </w:pPr>
       <w:r>
-        <w:rPr>
-          <w:lang/>
-        </w:rPr>
         <w:t>4.</w:t>
       </w:r>
       <w:r>
@@ -1065,51 +822,31 @@
           <w:kern w:val="2"/>
           <w:sz w:val="21"/>
           <w:szCs w:val="24"/>
-          <w:lang/>
         </w:rPr>
         <w:tab/>
       </w:r>
       <w:r>
         <w:rPr>
           <w:rFonts w:hint="eastAsia"/>
-          <w:lang/>
         </w:rPr>
         <w:t>基于代码的测试覆盖</w:t>
       </w:r>
       <w:r>
-        <w:rPr>
-          <w:lang/>
-        </w:rPr>
         <w:tab/>
       </w:r>
       <w:r>
-        <w:rPr>
-          <w:lang/>
-        </w:rPr>
         <w:fldChar w:fldCharType="begin"/>
       </w:r>
       <w:r>
-        <w:rPr>
-          <w:lang/>
-        </w:rPr>
         <w:instrText xml:space="preserve"> PAGEREF _Toc139033290 \h </w:instrText>
       </w:r>
       <w:r>
-        <w:rPr>
-          <w:lang/>
-        </w:rPr>
         <w:fldChar w:fldCharType="separate"/>
       </w:r>
       <w:r>
-        <w:rPr>
-          <w:lang/>
-        </w:rPr>
         <w:t>4</w:t>
       </w:r>
       <w:r>
-        <w:rPr>
-          <w:lang/>
-        </w:rPr>
         <w:fldChar w:fldCharType="end"/>
       </w:r>
     </w:p>
@@ -1125,13 +862,9 @@
           <w:kern w:val="2"/>
           <w:sz w:val="21"/>
           <w:szCs w:val="24"/>
-          <w:lang/>
         </w:rPr>
       </w:pPr>
       <w:r>
-        <w:rPr>
-          <w:lang/>
-        </w:rPr>
         <w:t>5.</w:t>
       </w:r>
       <w:r>
@@ -1141,51 +874,31 @@
           <w:kern w:val="2"/>
           <w:sz w:val="21"/>
           <w:szCs w:val="24"/>
-          <w:lang/>
         </w:rPr>
         <w:tab/>
       </w:r>
       <w:r>
         <w:rPr>
           <w:rFonts w:hint="eastAsia"/>
-          <w:lang/>
         </w:rPr>
         <w:t>建议措施</w:t>
       </w:r>
       <w:r>
-        <w:rPr>
-          <w:lang/>
-        </w:rPr>
         <w:tab/>
       </w:r>
       <w:r>
-        <w:rPr>
-          <w:lang/>
-        </w:rPr>
         <w:fldChar w:fldCharType="begin"/>
       </w:r>
       <w:r>
-        <w:rPr>
-          <w:lang/>
-        </w:rPr>
         <w:instrText xml:space="preserve"> PAGEREF _Toc139033291 \h </w:instrText>
       </w:r>
       <w:r>
-        <w:rPr>
-          <w:lang/>
-        </w:rPr>
         <w:fldChar w:fldCharType="separate"/>
       </w:r>
       <w:r>
-        <w:rPr>
-          <w:lang/>
-        </w:rPr>
         <w:t>4</w:t>
       </w:r>
       <w:r>
-        <w:rPr>
-          <w:lang/>
-        </w:rPr>
         <w:fldChar w:fldCharType="end"/>
       </w:r>
     </w:p>
@@ -1201,13 +914,9 @@
           <w:kern w:val="2"/>
           <w:sz w:val="21"/>
           <w:szCs w:val="24"/>
-          <w:lang/>
         </w:rPr>
       </w:pPr>
       <w:r>
-        <w:rPr>
-          <w:lang/>
-        </w:rPr>
         <w:t>6.</w:t>
       </w:r>
       <w:r>
@@ -1217,51 +926,31 @@
           <w:kern w:val="2"/>
           <w:sz w:val="21"/>
           <w:szCs w:val="24"/>
-          <w:lang/>
         </w:rPr>
         <w:tab/>
       </w:r>
       <w:r>
         <w:rPr>
           <w:rFonts w:hint="eastAsia"/>
-          <w:lang/>
         </w:rPr>
         <w:t>图</w:t>
       </w:r>
       <w:r>
-        <w:rPr>
-          <w:lang/>
-        </w:rPr>
         <w:tab/>
       </w:r>
       <w:r>
-        <w:rPr>
-          <w:lang/>
-        </w:rPr>
         <w:fldChar w:fldCharType="begin"/>
       </w:r>
       <w:r>
-        <w:rPr>
-          <w:lang/>
-        </w:rPr>
         <w:instrText xml:space="preserve"> PAGEREF _Toc139033292 \h </w:instrText>
       </w:r>
       <w:r>
-        <w:rPr>
-          <w:lang/>
-        </w:rPr>
         <w:fldChar w:fldCharType="separate"/>
       </w:r>
       <w:r>
-        <w:rPr>
-          <w:lang/>
-        </w:rPr>
         <w:t>4</w:t>
       </w:r>
       <w:r>
-        <w:rPr>
-          <w:lang/>
-        </w:rPr>
         <w:fldChar w:fldCharType="end"/>
       </w:r>
     </w:p>
@@ -1333,46 +1022,11 @@
     </w:p>
     <w:p>
       <w:pPr>
-        <w:pStyle w:val="46"/>
-      </w:pPr>
-      <w:r>
-        <w:t>[</w:t>
-      </w:r>
-      <w:r>
-        <w:rPr>
-          <w:rFonts w:hint="eastAsia"/>
-          <w:b/>
-        </w:rPr>
-        <w:t>测试报告</w:t>
-      </w:r>
-      <w:r>
-        <w:rPr>
-          <w:rFonts w:hint="eastAsia"/>
-        </w:rPr>
-        <w:t>的简介应提供整个文档的概述。它应包括此</w:t>
-      </w:r>
-      <w:r>
-        <w:rPr>
-          <w:rFonts w:hint="eastAsia"/>
-          <w:b/>
-        </w:rPr>
-        <w:t>测试报告</w:t>
-      </w:r>
-      <w:r>
-        <w:rPr>
-          <w:rFonts w:hint="eastAsia"/>
-        </w:rPr>
-        <w:t>的目的、范围、定义、首字母缩写词、缩略语、参考资料和概述。</w:t>
-      </w:r>
-      <w:r>
-        <w:t>]</w:t>
-      </w:r>
-    </w:p>
-    <w:p>
-      <w:pPr>
         <w:pStyle w:val="2"/>
       </w:pPr>
       <w:bookmarkStart w:id="1" w:name="_Toc139033288"/>
+      <w:bookmarkStart w:id="6" w:name="_GoBack"/>
+      <w:bookmarkEnd w:id="6"/>
       <w:r>
         <w:rPr>
           <w:rFonts w:hint="eastAsia"/>
@@ -1396,7 +1050,9 @@
         </w:tblBorders>
         <w:tblLayout w:type="fixed"/>
         <w:tblCellMar>
+          <w:top w:w="0" w:type="dxa"/>
           <w:left w:w="108" w:type="dxa"/>
+          <w:bottom w:w="0" w:type="dxa"/>
           <w:right w:w="108" w:type="dxa"/>
         </w:tblCellMar>
       </w:tblPr>
@@ -1417,7 +1073,9 @@
           </w:tblBorders>
           <w:tblLayout w:type="fixed"/>
           <w:tblCellMar>
+            <w:top w:w="0" w:type="dxa"/>
             <w:left w:w="108" w:type="dxa"/>
+            <w:bottom w:w="0" w:type="dxa"/>
             <w:right w:w="108" w:type="dxa"/>
           </w:tblCellMar>
         </w:tblPrEx>
@@ -1428,6 +1086,7 @@
           <w:p>
             <w:pPr>
               <w:pStyle w:val="14"/>
+              <w:jc w:val="both"/>
               <w:rPr>
                 <w:rFonts w:hint="eastAsia" w:eastAsia="宋体"/>
                 <w:vertAlign w:val="baseline"/>
@@ -1451,6 +1110,7 @@
           <w:p>
             <w:pPr>
               <w:pStyle w:val="14"/>
+              <w:jc w:val="both"/>
               <w:rPr>
                 <w:rFonts w:hint="eastAsia" w:eastAsia="宋体"/>
                 <w:vertAlign w:val="baseline"/>
@@ -1474,6 +1134,7 @@
           <w:p>
             <w:pPr>
               <w:pStyle w:val="14"/>
+              <w:jc w:val="both"/>
               <w:rPr>
                 <w:rFonts w:hint="eastAsia" w:eastAsia="宋体"/>
                 <w:vertAlign w:val="baseline"/>
@@ -1503,7 +1164,9 @@
           </w:tblBorders>
           <w:tblLayout w:type="fixed"/>
           <w:tblCellMar>
+            <w:top w:w="0" w:type="dxa"/>
             <w:left w:w="108" w:type="dxa"/>
+            <w:bottom w:w="0" w:type="dxa"/>
             <w:right w:w="108" w:type="dxa"/>
           </w:tblCellMar>
         </w:tblPrEx>
@@ -1514,6 +1177,7 @@
           <w:p>
             <w:pPr>
               <w:pStyle w:val="14"/>
+              <w:jc w:val="both"/>
               <w:rPr>
                 <w:rFonts w:hint="eastAsia" w:eastAsia="宋体"/>
                 <w:vertAlign w:val="baseline"/>
@@ -1537,6 +1201,7 @@
           <w:p>
             <w:pPr>
               <w:pStyle w:val="14"/>
+              <w:jc w:val="both"/>
               <w:rPr>
                 <w:rFonts w:hint="eastAsia" w:eastAsia="宋体"/>
                 <w:vertAlign w:val="baseline"/>
@@ -1560,6 +1225,7 @@
           <w:p>
             <w:pPr>
               <w:pStyle w:val="14"/>
+              <w:jc w:val="both"/>
               <w:rPr>
                 <w:rFonts w:hint="eastAsia" w:eastAsia="宋体"/>
                 <w:vertAlign w:val="baseline"/>
@@ -1589,7 +1255,9 @@
           </w:tblBorders>
           <w:tblLayout w:type="fixed"/>
           <w:tblCellMar>
+            <w:top w:w="0" w:type="dxa"/>
             <w:left w:w="108" w:type="dxa"/>
+            <w:bottom w:w="0" w:type="dxa"/>
             <w:right w:w="108" w:type="dxa"/>
           </w:tblCellMar>
         </w:tblPrEx>
@@ -1600,6 +1268,7 @@
           <w:p>
             <w:pPr>
               <w:pStyle w:val="14"/>
+              <w:jc w:val="both"/>
               <w:rPr>
                 <w:rFonts w:hint="eastAsia" w:eastAsia="宋体"/>
                 <w:vertAlign w:val="baseline"/>
@@ -1623,6 +1292,7 @@
           <w:p>
             <w:pPr>
               <w:pStyle w:val="14"/>
+              <w:jc w:val="both"/>
               <w:rPr>
                 <w:rFonts w:hint="eastAsia" w:eastAsia="宋体"/>
                 <w:vertAlign w:val="baseline"/>
@@ -1647,6 +1317,7 @@
             <w:pPr>
               <w:pStyle w:val="14"/>
               <w:ind w:left="0" w:leftChars="0" w:firstLine="0" w:firstLineChars="0"/>
+              <w:jc w:val="both"/>
               <w:rPr>
                 <w:rFonts w:hint="eastAsia" w:eastAsia="宋体"/>
                 <w:vertAlign w:val="baseline"/>
@@ -1668,7 +1339,9 @@
           </w:tblBorders>
           <w:tblLayout w:type="fixed"/>
           <w:tblCellMar>
+            <w:top w:w="0" w:type="dxa"/>
             <w:left w:w="108" w:type="dxa"/>
+            <w:bottom w:w="0" w:type="dxa"/>
             <w:right w:w="108" w:type="dxa"/>
           </w:tblCellMar>
         </w:tblPrEx>
@@ -1679,6 +1352,7 @@
           <w:p>
             <w:pPr>
               <w:pStyle w:val="14"/>
+              <w:jc w:val="both"/>
               <w:rPr>
                 <w:rFonts w:hint="eastAsia" w:eastAsia="宋体"/>
                 <w:vertAlign w:val="baseline"/>
@@ -1702,6 +1376,7 @@
           <w:p>
             <w:pPr>
               <w:pStyle w:val="14"/>
+              <w:jc w:val="both"/>
               <w:rPr>
                 <w:rFonts w:hint="eastAsia" w:eastAsia="宋体"/>
                 <w:vertAlign w:val="baseline"/>
@@ -1725,6 +1400,7 @@
           <w:p>
             <w:pPr>
               <w:pStyle w:val="14"/>
+              <w:jc w:val="both"/>
               <w:rPr>
                 <w:rFonts w:hint="eastAsia" w:eastAsia="宋体"/>
                 <w:vertAlign w:val="baseline"/>
@@ -1746,7 +1422,9 @@
           </w:tblBorders>
           <w:tblLayout w:type="fixed"/>
           <w:tblCellMar>
+            <w:top w:w="0" w:type="dxa"/>
             <w:left w:w="108" w:type="dxa"/>
+            <w:bottom w:w="0" w:type="dxa"/>
             <w:right w:w="108" w:type="dxa"/>
           </w:tblCellMar>
         </w:tblPrEx>
@@ -1757,6 +1435,7 @@
           <w:p>
             <w:pPr>
               <w:pStyle w:val="14"/>
+              <w:jc w:val="both"/>
               <w:rPr>
                 <w:rFonts w:hint="eastAsia" w:eastAsia="宋体"/>
                 <w:vertAlign w:val="baseline"/>
@@ -1780,6 +1459,7 @@
           <w:p>
             <w:pPr>
               <w:pStyle w:val="14"/>
+              <w:jc w:val="both"/>
               <w:rPr>
                 <w:rFonts w:hint="eastAsia" w:eastAsia="宋体"/>
                 <w:vertAlign w:val="baseline"/>
@@ -1803,6 +1483,7 @@
           <w:p>
             <w:pPr>
               <w:pStyle w:val="14"/>
+              <w:jc w:val="both"/>
               <w:rPr>
                 <w:rFonts w:hint="eastAsia" w:eastAsia="宋体"/>
                 <w:vertAlign w:val="baseline"/>
@@ -1824,7 +1505,9 @@
           </w:tblBorders>
           <w:tblLayout w:type="fixed"/>
           <w:tblCellMar>
+            <w:top w:w="0" w:type="dxa"/>
             <w:left w:w="108" w:type="dxa"/>
+            <w:bottom w:w="0" w:type="dxa"/>
             <w:right w:w="108" w:type="dxa"/>
           </w:tblCellMar>
         </w:tblPrEx>
@@ -1835,6 +1518,7 @@
           <w:p>
             <w:pPr>
               <w:pStyle w:val="14"/>
+              <w:jc w:val="both"/>
               <w:rPr>
                 <w:rFonts w:hint="eastAsia"/>
                 <w:vertAlign w:val="baseline"/>
@@ -1858,6 +1542,7 @@
           <w:p>
             <w:pPr>
               <w:pStyle w:val="14"/>
+              <w:jc w:val="both"/>
               <w:rPr>
                 <w:rFonts w:hint="eastAsia" w:eastAsia="宋体"/>
                 <w:vertAlign w:val="baseline"/>
@@ -1881,6 +1566,7 @@
           <w:p>
             <w:pPr>
               <w:pStyle w:val="14"/>
+              <w:jc w:val="both"/>
               <w:rPr>
                 <w:rFonts w:hint="eastAsia" w:eastAsia="宋体"/>
                 <w:vertAlign w:val="baseline"/>
@@ -1902,7 +1588,9 @@
           </w:tblBorders>
           <w:tblLayout w:type="fixed"/>
           <w:tblCellMar>
+            <w:top w:w="0" w:type="dxa"/>
             <w:left w:w="108" w:type="dxa"/>
+            <w:bottom w:w="0" w:type="dxa"/>
             <w:right w:w="108" w:type="dxa"/>
           </w:tblCellMar>
         </w:tblPrEx>
@@ -1913,6 +1601,7 @@
           <w:p>
             <w:pPr>
               <w:pStyle w:val="14"/>
+              <w:jc w:val="both"/>
               <w:rPr>
                 <w:rFonts w:hint="eastAsia"/>
                 <w:vertAlign w:val="baseline"/>
@@ -1936,6 +1625,7 @@
           <w:p>
             <w:pPr>
               <w:pStyle w:val="14"/>
+              <w:jc w:val="both"/>
               <w:rPr>
                 <w:rFonts w:hint="eastAsia" w:eastAsia="宋体"/>
                 <w:vertAlign w:val="baseline"/>
@@ -1959,6 +1649,7 @@
           <w:p>
             <w:pPr>
               <w:pStyle w:val="14"/>
+              <w:jc w:val="both"/>
               <w:rPr>
                 <w:rFonts w:hint="eastAsia" w:eastAsia="宋体"/>
                 <w:vertAlign w:val="baseline"/>
@@ -1980,7 +1671,9 @@
           </w:tblBorders>
           <w:tblLayout w:type="fixed"/>
           <w:tblCellMar>
+            <w:top w:w="0" w:type="dxa"/>
             <w:left w:w="108" w:type="dxa"/>
+            <w:bottom w:w="0" w:type="dxa"/>
             <w:right w:w="108" w:type="dxa"/>
           </w:tblCellMar>
         </w:tblPrEx>
@@ -1991,6 +1684,7 @@
           <w:p>
             <w:pPr>
               <w:pStyle w:val="14"/>
+              <w:jc w:val="both"/>
               <w:rPr>
                 <w:rFonts w:hint="eastAsia"/>
                 <w:vertAlign w:val="baseline"/>
@@ -2014,6 +1708,7 @@
           <w:p>
             <w:pPr>
               <w:pStyle w:val="14"/>
+              <w:jc w:val="both"/>
               <w:rPr>
                 <w:rFonts w:hint="eastAsia" w:eastAsia="宋体"/>
                 <w:vertAlign w:val="baseline"/>
@@ -2037,6 +1732,7 @@
           <w:p>
             <w:pPr>
               <w:pStyle w:val="14"/>
+              <w:jc w:val="both"/>
               <w:rPr>
                 <w:rFonts w:hint="eastAsia" w:eastAsia="宋体"/>
                 <w:vertAlign w:val="baseline"/>
@@ -2058,7 +1754,9 @@
           </w:tblBorders>
           <w:tblLayout w:type="fixed"/>
           <w:tblCellMar>
+            <w:top w:w="0" w:type="dxa"/>
             <w:left w:w="108" w:type="dxa"/>
+            <w:bottom w:w="0" w:type="dxa"/>
             <w:right w:w="108" w:type="dxa"/>
           </w:tblCellMar>
         </w:tblPrEx>
@@ -2069,6 +1767,7 @@
           <w:p>
             <w:pPr>
               <w:pStyle w:val="14"/>
+              <w:jc w:val="both"/>
               <w:rPr>
                 <w:rFonts w:hint="eastAsia"/>
                 <w:vertAlign w:val="baseline"/>
@@ -2092,6 +1791,7 @@
           <w:p>
             <w:pPr>
               <w:pStyle w:val="14"/>
+              <w:jc w:val="both"/>
               <w:rPr>
                 <w:rFonts w:hint="eastAsia" w:eastAsia="宋体"/>
                 <w:vertAlign w:val="baseline"/>
@@ -2115,6 +1815,7 @@
           <w:p>
             <w:pPr>
               <w:pStyle w:val="14"/>
+              <w:jc w:val="both"/>
               <w:rPr>
                 <w:rFonts w:hint="eastAsia" w:eastAsia="宋体"/>
                 <w:vertAlign w:val="baseline"/>
@@ -2136,7 +1837,9 @@
           </w:tblBorders>
           <w:tblLayout w:type="fixed"/>
           <w:tblCellMar>
+            <w:top w:w="0" w:type="dxa"/>
             <w:left w:w="108" w:type="dxa"/>
+            <w:bottom w:w="0" w:type="dxa"/>
             <w:right w:w="108" w:type="dxa"/>
           </w:tblCellMar>
         </w:tblPrEx>
@@ -2147,6 +1850,7 @@
           <w:p>
             <w:pPr>
               <w:pStyle w:val="14"/>
+              <w:jc w:val="both"/>
               <w:rPr>
                 <w:rFonts w:hint="eastAsia"/>
                 <w:vertAlign w:val="baseline"/>
@@ -2170,6 +1874,7 @@
           <w:p>
             <w:pPr>
               <w:pStyle w:val="14"/>
+              <w:jc w:val="both"/>
               <w:rPr>
                 <w:rFonts w:hint="eastAsia" w:eastAsia="宋体"/>
                 <w:vertAlign w:val="baseline"/>
@@ -2193,6 +1898,7 @@
           <w:p>
             <w:pPr>
               <w:pStyle w:val="14"/>
+              <w:jc w:val="both"/>
               <w:rPr>
                 <w:rFonts w:hint="eastAsia" w:eastAsia="宋体"/>
                 <w:vertAlign w:val="baseline"/>
@@ -2214,7 +1920,9 @@
           </w:tblBorders>
           <w:tblLayout w:type="fixed"/>
           <w:tblCellMar>
+            <w:top w:w="0" w:type="dxa"/>
             <w:left w:w="108" w:type="dxa"/>
+            <w:bottom w:w="0" w:type="dxa"/>
             <w:right w:w="108" w:type="dxa"/>
           </w:tblCellMar>
         </w:tblPrEx>
@@ -2225,6 +1933,7 @@
           <w:p>
             <w:pPr>
               <w:pStyle w:val="14"/>
+              <w:jc w:val="both"/>
               <w:rPr>
                 <w:rFonts w:hint="eastAsia"/>
                 <w:vertAlign w:val="baseline"/>
@@ -2248,6 +1957,7 @@
           <w:p>
             <w:pPr>
               <w:pStyle w:val="14"/>
+              <w:jc w:val="both"/>
               <w:rPr>
                 <w:rFonts w:hint="eastAsia" w:eastAsia="宋体"/>
                 <w:vertAlign w:val="baseline"/>
@@ -2271,6 +1981,7 @@
           <w:p>
             <w:pPr>
               <w:pStyle w:val="14"/>
+              <w:jc w:val="both"/>
               <w:rPr>
                 <w:rFonts w:hint="eastAsia" w:eastAsia="宋体"/>
                 <w:vertAlign w:val="baseline"/>
@@ -2292,7 +2003,9 @@
           </w:tblBorders>
           <w:tblLayout w:type="fixed"/>
           <w:tblCellMar>
+            <w:top w:w="0" w:type="dxa"/>
             <w:left w:w="108" w:type="dxa"/>
+            <w:bottom w:w="0" w:type="dxa"/>
             <w:right w:w="108" w:type="dxa"/>
           </w:tblCellMar>
         </w:tblPrEx>
@@ -2303,6 +2016,7 @@
           <w:p>
             <w:pPr>
               <w:pStyle w:val="14"/>
+              <w:jc w:val="both"/>
               <w:rPr>
                 <w:rFonts w:hint="eastAsia"/>
                 <w:vertAlign w:val="baseline"/>
@@ -2326,6 +2040,7 @@
           <w:p>
             <w:pPr>
               <w:pStyle w:val="14"/>
+              <w:jc w:val="both"/>
               <w:rPr>
                 <w:rFonts w:hint="eastAsia" w:eastAsia="宋体"/>
                 <w:vertAlign w:val="baseline"/>
@@ -2349,6 +2064,7 @@
           <w:p>
             <w:pPr>
               <w:pStyle w:val="14"/>
+              <w:jc w:val="both"/>
               <w:rPr>
                 <w:rFonts w:hint="eastAsia" w:eastAsia="宋体"/>
                 <w:vertAlign w:val="baseline"/>
@@ -2370,7 +2086,9 @@
           </w:tblBorders>
           <w:tblLayout w:type="fixed"/>
           <w:tblCellMar>
+            <w:top w:w="0" w:type="dxa"/>
             <w:left w:w="108" w:type="dxa"/>
+            <w:bottom w:w="0" w:type="dxa"/>
             <w:right w:w="108" w:type="dxa"/>
           </w:tblCellMar>
         </w:tblPrEx>
@@ -2381,6 +2099,7 @@
           <w:p>
             <w:pPr>
               <w:pStyle w:val="14"/>
+              <w:jc w:val="both"/>
               <w:rPr>
                 <w:rFonts w:hint="eastAsia"/>
                 <w:vertAlign w:val="baseline"/>
@@ -2404,6 +2123,7 @@
           <w:p>
             <w:pPr>
               <w:pStyle w:val="14"/>
+              <w:jc w:val="both"/>
               <w:rPr>
                 <w:rFonts w:hint="eastAsia" w:eastAsia="宋体"/>
                 <w:vertAlign w:val="baseline"/>
@@ -2427,6 +2147,7 @@
           <w:p>
             <w:pPr>
               <w:pStyle w:val="14"/>
+              <w:jc w:val="both"/>
               <w:rPr>
                 <w:rFonts w:hint="eastAsia" w:eastAsia="宋体"/>
                 <w:vertAlign w:val="baseline"/>
@@ -2448,7 +2169,9 @@
           </w:tblBorders>
           <w:tblLayout w:type="fixed"/>
           <w:tblCellMar>
+            <w:top w:w="0" w:type="dxa"/>
             <w:left w:w="108" w:type="dxa"/>
+            <w:bottom w:w="0" w:type="dxa"/>
             <w:right w:w="108" w:type="dxa"/>
           </w:tblCellMar>
         </w:tblPrEx>
@@ -2459,6 +2182,7 @@
           <w:p>
             <w:pPr>
               <w:pStyle w:val="14"/>
+              <w:jc w:val="both"/>
               <w:rPr>
                 <w:rFonts w:hint="eastAsia"/>
                 <w:vertAlign w:val="baseline"/>
@@ -2482,6 +2206,7 @@
           <w:p>
             <w:pPr>
               <w:pStyle w:val="14"/>
+              <w:jc w:val="both"/>
               <w:rPr>
                 <w:rFonts w:hint="eastAsia" w:eastAsia="宋体"/>
                 <w:vertAlign w:val="baseline"/>
@@ -2505,6 +2230,7 @@
           <w:p>
             <w:pPr>
               <w:pStyle w:val="14"/>
+              <w:jc w:val="both"/>
               <w:rPr>
                 <w:rFonts w:hint="eastAsia" w:eastAsia="宋体"/>
                 <w:vertAlign w:val="baseline"/>
@@ -2526,7 +2252,9 @@
           </w:tblBorders>
           <w:tblLayout w:type="fixed"/>
           <w:tblCellMar>
+            <w:top w:w="0" w:type="dxa"/>
             <w:left w:w="108" w:type="dxa"/>
+            <w:bottom w:w="0" w:type="dxa"/>
             <w:right w:w="108" w:type="dxa"/>
           </w:tblCellMar>
         </w:tblPrEx>
@@ -2537,6 +2265,7 @@
           <w:p>
             <w:pPr>
               <w:pStyle w:val="14"/>
+              <w:jc w:val="both"/>
               <w:rPr>
                 <w:rFonts w:hint="eastAsia"/>
                 <w:vertAlign w:val="baseline"/>
@@ -2560,6 +2289,7 @@
           <w:p>
             <w:pPr>
               <w:pStyle w:val="14"/>
+              <w:jc w:val="both"/>
               <w:rPr>
                 <w:rFonts w:hint="eastAsia" w:eastAsia="宋体"/>
                 <w:vertAlign w:val="baseline"/>
@@ -2583,6 +2313,7 @@
           <w:p>
             <w:pPr>
               <w:pStyle w:val="14"/>
+              <w:jc w:val="both"/>
               <w:rPr>
                 <w:rFonts w:hint="eastAsia" w:eastAsia="宋体"/>
                 <w:vertAlign w:val="baseline"/>
@@ -2604,7 +2335,9 @@
           </w:tblBorders>
           <w:tblLayout w:type="fixed"/>
           <w:tblCellMar>
+            <w:top w:w="0" w:type="dxa"/>
             <w:left w:w="108" w:type="dxa"/>
+            <w:bottom w:w="0" w:type="dxa"/>
             <w:right w:w="108" w:type="dxa"/>
           </w:tblCellMar>
         </w:tblPrEx>
@@ -2615,6 +2348,7 @@
           <w:p>
             <w:pPr>
               <w:pStyle w:val="14"/>
+              <w:jc w:val="both"/>
               <w:rPr>
                 <w:rFonts w:hint="eastAsia"/>
                 <w:vertAlign w:val="baseline"/>
@@ -2638,6 +2372,7 @@
           <w:p>
             <w:pPr>
               <w:pStyle w:val="14"/>
+              <w:jc w:val="both"/>
               <w:rPr>
                 <w:rFonts w:hint="eastAsia" w:eastAsia="宋体"/>
                 <w:vertAlign w:val="baseline"/>
@@ -2661,6 +2396,7 @@
           <w:p>
             <w:pPr>
               <w:pStyle w:val="14"/>
+              <w:jc w:val="both"/>
               <w:rPr>
                 <w:rFonts w:hint="eastAsia" w:eastAsia="宋体"/>
                 <w:vertAlign w:val="baseline"/>
@@ -2682,7 +2418,9 @@
           </w:tblBorders>
           <w:tblLayout w:type="fixed"/>
           <w:tblCellMar>
+            <w:top w:w="0" w:type="dxa"/>
             <w:left w:w="108" w:type="dxa"/>
+            <w:bottom w:w="0" w:type="dxa"/>
             <w:right w:w="108" w:type="dxa"/>
           </w:tblCellMar>
         </w:tblPrEx>
@@ -2693,6 +2431,7 @@
           <w:p>
             <w:pPr>
               <w:pStyle w:val="14"/>
+              <w:jc w:val="both"/>
               <w:rPr>
                 <w:rFonts w:hint="eastAsia"/>
                 <w:vertAlign w:val="baseline"/>
@@ -2716,6 +2455,7 @@
           <w:p>
             <w:pPr>
               <w:pStyle w:val="14"/>
+              <w:jc w:val="both"/>
               <w:rPr>
                 <w:rFonts w:hint="eastAsia" w:eastAsia="宋体"/>
                 <w:vertAlign w:val="baseline"/>
@@ -2739,6 +2479,7 @@
           <w:p>
             <w:pPr>
               <w:pStyle w:val="14"/>
+              <w:jc w:val="both"/>
               <w:rPr>
                 <w:rFonts w:hint="eastAsia" w:eastAsia="宋体"/>
                 <w:vertAlign w:val="baseline"/>
@@ -2760,7 +2501,9 @@
           </w:tblBorders>
           <w:tblLayout w:type="fixed"/>
           <w:tblCellMar>
+            <w:top w:w="0" w:type="dxa"/>
             <w:left w:w="108" w:type="dxa"/>
+            <w:bottom w:w="0" w:type="dxa"/>
             <w:right w:w="108" w:type="dxa"/>
           </w:tblCellMar>
         </w:tblPrEx>
@@ -2771,6 +2514,7 @@
           <w:p>
             <w:pPr>
               <w:pStyle w:val="14"/>
+              <w:jc w:val="both"/>
               <w:rPr>
                 <w:rFonts w:hint="eastAsia"/>
                 <w:vertAlign w:val="baseline"/>
@@ -2794,6 +2538,7 @@
           <w:p>
             <w:pPr>
               <w:pStyle w:val="14"/>
+              <w:jc w:val="both"/>
               <w:rPr>
                 <w:rFonts w:hint="eastAsia" w:eastAsia="宋体"/>
                 <w:vertAlign w:val="baseline"/>
@@ -2817,6 +2562,7 @@
           <w:p>
             <w:pPr>
               <w:pStyle w:val="14"/>
+              <w:jc w:val="both"/>
               <w:rPr>
                 <w:rFonts w:hint="eastAsia" w:eastAsia="宋体"/>
                 <w:vertAlign w:val="baseline"/>
@@ -2838,7 +2584,9 @@
           </w:tblBorders>
           <w:tblLayout w:type="fixed"/>
           <w:tblCellMar>
+            <w:top w:w="0" w:type="dxa"/>
             <w:left w:w="108" w:type="dxa"/>
+            <w:bottom w:w="0" w:type="dxa"/>
             <w:right w:w="108" w:type="dxa"/>
           </w:tblCellMar>
         </w:tblPrEx>
@@ -2849,6 +2597,7 @@
           <w:p>
             <w:pPr>
               <w:pStyle w:val="14"/>
+              <w:jc w:val="both"/>
               <w:rPr>
                 <w:rFonts w:hint="eastAsia"/>
                 <w:vertAlign w:val="baseline"/>
@@ -2872,6 +2621,7 @@
           <w:p>
             <w:pPr>
               <w:pStyle w:val="14"/>
+              <w:jc w:val="both"/>
               <w:rPr>
                 <w:rFonts w:hint="eastAsia" w:eastAsia="宋体"/>
                 <w:vertAlign w:val="baseline"/>
@@ -2895,6 +2645,7 @@
           <w:p>
             <w:pPr>
               <w:pStyle w:val="14"/>
+              <w:jc w:val="both"/>
               <w:rPr>
                 <w:rFonts w:hint="eastAsia" w:eastAsia="宋体"/>
                 <w:vertAlign w:val="baseline"/>
@@ -2924,7 +2675,9 @@
           </w:tblBorders>
           <w:tblLayout w:type="fixed"/>
           <w:tblCellMar>
+            <w:top w:w="0" w:type="dxa"/>
             <w:left w:w="108" w:type="dxa"/>
+            <w:bottom w:w="0" w:type="dxa"/>
             <w:right w:w="108" w:type="dxa"/>
           </w:tblCellMar>
         </w:tblPrEx>
@@ -2935,6 +2688,7 @@
           <w:p>
             <w:pPr>
               <w:pStyle w:val="14"/>
+              <w:jc w:val="both"/>
               <w:rPr>
                 <w:rFonts w:hint="eastAsia"/>
                 <w:vertAlign w:val="baseline"/>
@@ -2958,6 +2712,7 @@
           <w:p>
             <w:pPr>
               <w:pStyle w:val="14"/>
+              <w:jc w:val="both"/>
               <w:rPr>
                 <w:rFonts w:hint="eastAsia" w:eastAsia="宋体"/>
                 <w:vertAlign w:val="baseline"/>
@@ -2981,6 +2736,7 @@
           <w:p>
             <w:pPr>
               <w:pStyle w:val="14"/>
+              <w:jc w:val="both"/>
               <w:rPr>
                 <w:rFonts w:hint="eastAsia" w:eastAsia="宋体"/>
                 <w:vertAlign w:val="baseline"/>
@@ -3002,7 +2758,9 @@
           </w:tblBorders>
           <w:tblLayout w:type="fixed"/>
           <w:tblCellMar>
+            <w:top w:w="0" w:type="dxa"/>
             <w:left w:w="108" w:type="dxa"/>
+            <w:bottom w:w="0" w:type="dxa"/>
             <w:right w:w="108" w:type="dxa"/>
           </w:tblCellMar>
         </w:tblPrEx>
@@ -3013,6 +2771,7 @@
           <w:p>
             <w:pPr>
               <w:pStyle w:val="14"/>
+              <w:jc w:val="both"/>
               <w:rPr>
                 <w:rFonts w:hint="eastAsia"/>
                 <w:vertAlign w:val="baseline"/>
@@ -3036,6 +2795,7 @@
           <w:p>
             <w:pPr>
               <w:pStyle w:val="14"/>
+              <w:jc w:val="both"/>
               <w:rPr>
                 <w:rFonts w:hint="eastAsia" w:eastAsia="宋体"/>
                 <w:vertAlign w:val="baseline"/>
@@ -3059,6 +2819,7 @@
           <w:p>
             <w:pPr>
               <w:pStyle w:val="14"/>
+              <w:jc w:val="both"/>
               <w:rPr>
                 <w:rFonts w:hint="eastAsia" w:eastAsia="宋体"/>
                 <w:vertAlign w:val="baseline"/>
@@ -3080,7 +2841,9 @@
           </w:tblBorders>
           <w:tblLayout w:type="fixed"/>
           <w:tblCellMar>
+            <w:top w:w="0" w:type="dxa"/>
             <w:left w:w="108" w:type="dxa"/>
+            <w:bottom w:w="0" w:type="dxa"/>
             <w:right w:w="108" w:type="dxa"/>
           </w:tblCellMar>
         </w:tblPrEx>
@@ -3092,6 +2855,7 @@
             <w:pPr>
               <w:pStyle w:val="14"/>
               <w:ind w:left="0" w:leftChars="0" w:firstLine="0" w:firstLineChars="0"/>
+              <w:jc w:val="both"/>
               <w:rPr>
                 <w:rFonts w:hint="eastAsia"/>
                 <w:vertAlign w:val="baseline"/>
@@ -3116,6 +2880,7 @@
             <w:pPr>
               <w:pStyle w:val="14"/>
               <w:ind w:left="0" w:leftChars="0" w:firstLine="0" w:firstLineChars="0"/>
+              <w:jc w:val="both"/>
               <w:rPr>
                 <w:rFonts w:hint="eastAsia" w:eastAsia="宋体"/>
                 <w:vertAlign w:val="baseline"/>
@@ -3139,6 +2904,7 @@
           <w:p>
             <w:pPr>
               <w:pStyle w:val="14"/>
+              <w:jc w:val="both"/>
               <w:rPr>
                 <w:rFonts w:hint="eastAsia" w:eastAsia="宋体"/>
                 <w:vertAlign w:val="baseline"/>
@@ -3185,10 +2951,8 @@
           <w:rFonts w:hint="eastAsia"/>
           <w:lang w:val="en-US" w:eastAsia="zh-CN"/>
         </w:rPr>
-        <w:t>测试需求覆盖率为100%</w:t>
-      </w:r>
-      <w:bookmarkStart w:id="6" w:name="_GoBack"/>
-      <w:bookmarkEnd w:id="6"/>
+        <w:t>测试需求覆盖率为100%；</w:t>
+      </w:r>
     </w:p>
     <w:p>
       <w:pPr>
@@ -3202,6 +2966,22 @@
         <w:t>基于代码的测试覆盖</w:t>
       </w:r>
       <w:bookmarkEnd w:id="3"/>
+    </w:p>
+    <w:p>
+      <w:pPr>
+        <w:ind w:firstLine="720" w:firstLineChars="0"/>
+        <w:rPr>
+          <w:rFonts w:hint="eastAsia" w:eastAsia="宋体"/>
+          <w:lang w:val="en-US" w:eastAsia="zh-CN"/>
+        </w:rPr>
+      </w:pPr>
+      <w:r>
+        <w:rPr>
+          <w:rFonts w:hint="eastAsia"/>
+          <w:lang w:val="en-US" w:eastAsia="zh-CN"/>
+        </w:rPr>
+        <w:t>在软件开发实时进行测试，未集中进行测试；</w:t>
+      </w:r>
     </w:p>
     <w:p>
       <w:pPr>
@@ -3251,8 +3031,8 @@
       </w:pPr>
     </w:p>
     <w:sectPr>
-      <w:headerReference r:id="rId4" w:type="default"/>
-      <w:footerReference r:id="rId5" w:type="default"/>
+      <w:headerReference r:id="rId3" w:type="default"/>
+      <w:footerReference r:id="rId4" w:type="default"/>
       <w:pgSz w:w="12240" w:h="15840"/>
       <w:pgMar w:top="1440" w:right="1440" w:bottom="1440" w:left="1440" w:header="720" w:footer="720" w:gutter="0"/>
       <w:cols w:space="720" w:num="1"/>
@@ -3328,7 +3108,6 @@
           <w:r>
             <w:rPr>
               <w:rFonts w:ascii="Times New Roman"/>
-              <w:lang/>
             </w:rPr>
             <w:t>Confidential</w:t>
           </w:r>
@@ -3420,7 +3199,6 @@
           <w:r>
             <w:rPr>
               <w:rFonts w:ascii="Times New Roman"/>
-              <w:lang/>
             </w:rPr>
             <w:t xml:space="preserve">Page </w:t>
           </w:r>
@@ -3428,7 +3206,6 @@
             <w:rPr>
               <w:rStyle w:val="30"/>
               <w:rFonts w:ascii="Times New Roman"/>
-              <w:lang/>
             </w:rPr>
             <w:fldChar w:fldCharType="begin"/>
           </w:r>
@@ -3436,7 +3213,6 @@
             <w:rPr>
               <w:rStyle w:val="30"/>
               <w:rFonts w:ascii="Times New Roman"/>
-              <w:lang/>
             </w:rPr>
             <w:instrText xml:space="preserve"> PAGE </w:instrText>
           </w:r>
@@ -3444,7 +3220,6 @@
             <w:rPr>
               <w:rStyle w:val="30"/>
               <w:rFonts w:ascii="Times New Roman"/>
-              <w:lang/>
             </w:rPr>
             <w:fldChar w:fldCharType="separate"/>
           </w:r>
@@ -3452,7 +3227,6 @@
             <w:rPr>
               <w:rStyle w:val="30"/>
               <w:rFonts w:ascii="Times New Roman"/>
-              <w:lang/>
             </w:rPr>
             <w:t>3</w:t>
           </w:r>
@@ -3460,7 +3234,6 @@
             <w:rPr>
               <w:rStyle w:val="30"/>
               <w:rFonts w:ascii="Times New Roman"/>
-              <w:lang/>
             </w:rPr>
             <w:fldChar w:fldCharType="end"/>
           </w:r>
@@ -3468,7 +3241,6 @@
             <w:rPr>
               <w:rStyle w:val="30"/>
               <w:rFonts w:ascii="Times New Roman"/>
-              <w:lang/>
             </w:rPr>
             <w:t xml:space="preserve"> of </w:t>
           </w:r>
@@ -3476,7 +3248,6 @@
             <w:rPr>
               <w:rStyle w:val="30"/>
               <w:rFonts w:ascii="Times New Roman"/>
-              <w:lang/>
             </w:rPr>
             <w:fldChar w:fldCharType="begin"/>
           </w:r>
@@ -3484,7 +3255,6 @@
             <w:rPr>
               <w:rStyle w:val="30"/>
               <w:rFonts w:ascii="Times New Roman"/>
-              <w:lang/>
             </w:rPr>
             <w:instrText xml:space="preserve"> NUMPAGES  \* MERGEFORMAT </w:instrText>
           </w:r>
@@ -3492,14 +3262,12 @@
             <w:rPr>
               <w:rStyle w:val="30"/>
               <w:rFonts w:ascii="Times New Roman"/>
-              <w:lang/>
             </w:rPr>
             <w:fldChar w:fldCharType="separate"/>
           </w:r>
           <w:r>
             <w:rPr>
               <w:rStyle w:val="30"/>
-              <w:lang/>
             </w:rPr>
             <w:t>4</w:t>
           </w:r>
@@ -3507,7 +3275,6 @@
             <w:rPr>
               <w:rStyle w:val="30"/>
               <w:rFonts w:ascii="Times New Roman"/>
-              <w:lang/>
             </w:rPr>
             <w:fldChar w:fldCharType="end"/>
           </w:r>
@@ -3524,96 +3291,6 @@
 </file>
 
 <file path=word/header1.xml><?xml version="1.0" encoding="utf-8"?>
-<w:hdr xmlns:wpc="http://schemas.microsoft.com/office/word/2010/wordprocessingCanvas" xmlns:mc="http://schemas.openxmlformats.org/markup-compatibility/2006" xmlns:o="urn:schemas-microsoft-com:office:office" xmlns:r="http://schemas.openxmlformats.org/officeDocument/2006/relationships" xmlns:m="http://schemas.openxmlformats.org/officeDocument/2006/math" xmlns:v="urn:schemas-microsoft-com:vml" xmlns:wp14="http://schemas.microsoft.com/office/word/2010/wordprocessingDrawing" xmlns:wp="http://schemas.openxmlformats.org/drawingml/2006/wordprocessingDrawing" xmlns:w10="urn:schemas-microsoft-com:office:word" xmlns:w="http://schemas.openxmlformats.org/wordprocessingml/2006/main" xmlns:w14="http://schemas.microsoft.com/office/word/2010/wordml" xmlns:w15="http://schemas.microsoft.com/office/word/2012/wordml" xmlns:wpg="http://schemas.microsoft.com/office/word/2010/wordprocessingGroup" xmlns:wpi="http://schemas.microsoft.com/office/word/2010/wordprocessingInk" xmlns:wne="http://schemas.microsoft.com/office/word/2006/wordml" xmlns:wps="http://schemas.microsoft.com/office/word/2010/wordprocessingShape" xmlns:wpsCustomData="http://www.wps.cn/officeDocument/2013/wpsCustomData" mc:Ignorable="w14 w15 wp14">
-  <w:p>
-    <w:pPr>
-      <w:rPr>
-        <w:sz w:val="24"/>
-      </w:rPr>
-    </w:pPr>
-  </w:p>
-  <w:p>
-    <w:pPr>
-      <w:pBdr>
-        <w:top w:val="single" w:color="auto" w:sz="6" w:space="1"/>
-      </w:pBdr>
-      <w:rPr>
-        <w:sz w:val="24"/>
-      </w:rPr>
-    </w:pPr>
-  </w:p>
-  <w:p>
-    <w:pPr>
-      <w:pBdr>
-        <w:bottom w:val="single" w:color="auto" w:sz="6" w:space="1"/>
-      </w:pBdr>
-      <w:jc w:val="right"/>
-      <w:rPr>
-        <w:b/>
-        <w:sz w:val="36"/>
-      </w:rPr>
-    </w:pPr>
-    <w:r>
-      <w:rPr>
-        <w:rFonts w:ascii="Arial" w:hAnsi="Arial"/>
-        <w:b/>
-        <w:sz w:val="36"/>
-      </w:rPr>
-      <w:fldChar w:fldCharType="begin"/>
-    </w:r>
-    <w:r>
-      <w:rPr>
-        <w:rFonts w:ascii="Arial" w:hAnsi="Arial"/>
-        <w:b/>
-        <w:sz w:val="36"/>
-      </w:rPr>
-      <w:instrText xml:space="preserve"> DOCPROPERTY "Company"  \* MERGEFORMAT </w:instrText>
-    </w:r>
-    <w:r>
-      <w:rPr>
-        <w:rFonts w:ascii="Arial" w:hAnsi="Arial"/>
-        <w:b/>
-        <w:sz w:val="36"/>
-      </w:rPr>
-      <w:fldChar w:fldCharType="separate"/>
-    </w:r>
-    <w:r>
-      <w:rPr>
-        <w:rFonts w:ascii="Arial" w:hAnsi="Arial"/>
-        <w:b/>
-        <w:sz w:val="36"/>
-      </w:rPr>
-      <w:t>&lt;SJTU&gt;</w:t>
-    </w:r>
-    <w:r>
-      <w:rPr>
-        <w:rFonts w:ascii="Arial" w:hAnsi="Arial"/>
-        <w:b/>
-        <w:sz w:val="36"/>
-      </w:rPr>
-      <w:fldChar w:fldCharType="end"/>
-    </w:r>
-  </w:p>
-  <w:p>
-    <w:pPr>
-      <w:pBdr>
-        <w:bottom w:val="single" w:color="auto" w:sz="6" w:space="1"/>
-      </w:pBdr>
-      <w:jc w:val="right"/>
-      <w:rPr>
-        <w:sz w:val="24"/>
-      </w:rPr>
-    </w:pPr>
-  </w:p>
-  <w:p>
-    <w:pPr>
-      <w:pStyle w:val="20"/>
-    </w:pPr>
-  </w:p>
-</w:hdr>
-</file>
-
-<file path=word/header2.xml><?xml version="1.0" encoding="utf-8"?>
 <w:hdr xmlns:wpc="http://schemas.microsoft.com/office/word/2010/wordprocessingCanvas" xmlns:mc="http://schemas.openxmlformats.org/markup-compatibility/2006" xmlns:o="urn:schemas-microsoft-com:office:office" xmlns:r="http://schemas.openxmlformats.org/officeDocument/2006/relationships" xmlns:m="http://schemas.openxmlformats.org/officeDocument/2006/math" xmlns:v="urn:schemas-microsoft-com:vml" xmlns:wp14="http://schemas.microsoft.com/office/word/2010/wordprocessingDrawing" xmlns:wp="http://schemas.openxmlformats.org/drawingml/2006/wordprocessingDrawing" xmlns:w10="urn:schemas-microsoft-com:office:word" xmlns:w="http://schemas.openxmlformats.org/wordprocessingml/2006/main" xmlns:w14="http://schemas.microsoft.com/office/word/2010/wordml" xmlns:w15="http://schemas.microsoft.com/office/word/2012/wordml" xmlns:wpg="http://schemas.microsoft.com/office/word/2010/wordprocessingGroup" xmlns:wpi="http://schemas.microsoft.com/office/word/2010/wordprocessingInk" xmlns:wne="http://schemas.microsoft.com/office/word/2006/wordml" xmlns:wps="http://schemas.microsoft.com/office/word/2010/wordprocessingShape" xmlns:wpsCustomData="http://www.wps.cn/officeDocument/2013/wpsCustomData" mc:Ignorable="w14 w15 wp14">
   <w:tbl>
     <w:tblPr>
@@ -3728,20 +3405,7 @@
             <w:rPr>
               <w:rFonts w:ascii="Times New Roman"/>
             </w:rPr>
-            <w:t xml:space="preserve">  </w:t>
-          </w:r>
-          <w:r>
-            <w:rPr>
-              <w:rFonts w:ascii="Times New Roman"/>
-              <w:lang/>
-            </w:rPr>
-            <w:t>Version:</w:t>
-          </w:r>
-          <w:r>
-            <w:rPr>
-              <w:rFonts w:ascii="Times New Roman"/>
-            </w:rPr>
-            <w:t xml:space="preserve">           &lt;1.0&gt;</w:t>
+            <w:t xml:space="preserve">  Version:           &lt;1.0&gt;</w:t>
           </w:r>
         </w:p>
       </w:tc>
@@ -3817,27 +3481,7 @@
             <w:rPr>
               <w:rFonts w:ascii="Times New Roman"/>
             </w:rPr>
-            <w:t xml:space="preserve">  </w:t>
-          </w:r>
-          <w:r>
-            <w:rPr>
-              <w:rFonts w:ascii="Times New Roman"/>
-              <w:lang/>
-            </w:rPr>
-            <w:t>Date:</w:t>
-          </w:r>
-          <w:r>
-            <w:rPr>
-              <w:rFonts w:ascii="Times New Roman"/>
-            </w:rPr>
-            <w:t xml:space="preserve">  </w:t>
-          </w:r>
-          <w:r>
-            <w:rPr>
-              <w:rFonts w:ascii="Times New Roman"/>
-              <w:lang/>
-            </w:rPr>
-            <w:t>&lt;dd/mmm/yy&gt;</w:t>
+            <w:t xml:space="preserve">  Date:  &lt;dd/mmm/yy&gt;</w:t>
           </w:r>
         </w:p>
       </w:tc>
@@ -4195,7 +3839,7 @@
       <w:spacing w:line="240" w:lineRule="atLeast"/>
     </w:pPr>
     <w:rPr>
-      <w:rFonts w:ascii="宋体"/>
+      <w:rFonts w:ascii="宋体" w:hAnsi="Times New Roman" w:eastAsia="宋体" w:cs="Times New Roman"/>
       <w:snapToGrid w:val="0"/>
       <w:lang w:val="en-US" w:eastAsia="zh-CN" w:bidi="ar-SA"/>
     </w:rPr>
@@ -4380,7 +4024,6 @@
     <w:semiHidden/>
     <w:uiPriority w:val="0"/>
     <w:tblPr>
-      <w:tblStyle w:val="34"/>
       <w:tblLayout w:type="fixed"/>
       <w:tblCellMar>
         <w:top w:w="0" w:type="dxa"/>
@@ -5132,7 +4775,6 @@
 <s:customData xmlns="http://www.wps.cn/officeDocument/2013/wpsCustomData" xmlns:s="http://www.wps.cn/officeDocument/2013/wpsCustomData">
   <customSectProps>
     <customSectPr/>
-    <customSectPr/>
   </customSectProps>
 </s:customData>
 </file>

</xml_diff>